<commit_message>
Edits to Summary, BOM, User Guide, Maker Checklist
</commit_message>
<xml_diff>
--- a/Documentation/Working_Documents/Pull-Tab_Tin_Can_Opener_Maker_Checklist.docx
+++ b/Documentation/Working_Documents/Pull-Tab_Tin_Can_Opener_Maker_Checklist.docx
@@ -68,12 +68,6 @@
           <w:lang w:val="en-US"/>
         </w:rPr>
         <w:t>Test device</w:t>
-      </w:r>
-      <w:r>
-        <w:rPr>
-          <w:lang w:val="en-US"/>
-        </w:rPr>
-        <w:t xml:space="preserve"> </w:t>
       </w:r>
       <w:r>
         <w:rPr>
@@ -2760,6 +2754,17 @@
 </file>
 
 <file path=customXml/item1.xml><?xml version="1.0" encoding="utf-8"?>
+<p:properties xmlns:p="http://schemas.microsoft.com/office/2006/metadata/properties" xmlns:xsi="http://www.w3.org/2001/XMLSchema-instance" xmlns:pc="http://schemas.microsoft.com/office/infopath/2007/PartnerControls">
+  <documentManagement>
+    <TaxCatchAll xmlns="38b325e6-602c-452a-8617-173bf47082c5" xsi:nil="true"/>
+    <lcf76f155ced4ddcb4097134ff3c332f xmlns="8cf100d1-0775-4feb-8634-62999c4541bc">
+      <Terms xmlns="http://schemas.microsoft.com/office/infopath/2007/PartnerControls"/>
+    </lcf76f155ced4ddcb4097134ff3c332f>
+  </documentManagement>
+</p:properties>
+</file>
+
+<file path=customXml/item2.xml><?xml version="1.0" encoding="utf-8"?>
 <ct:contentTypeSchema xmlns:ct="http://schemas.microsoft.com/office/2006/metadata/contentType" xmlns:ma="http://schemas.microsoft.com/office/2006/metadata/properties/metaAttributes" ct:_="" ma:_="" ma:contentTypeName="Document" ma:contentTypeID="0x010100456CAEA290209545A9F8681F83603874" ma:contentTypeVersion="16" ma:contentTypeDescription="Create a new document." ma:contentTypeScope="" ma:versionID="d27786a72e09a52c769a64d5f7eeaa24">
   <xsd:schema xmlns:xsd="http://www.w3.org/2001/XMLSchema" xmlns:xs="http://www.w3.org/2001/XMLSchema" xmlns:p="http://schemas.microsoft.com/office/2006/metadata/properties" xmlns:ns2="8cf100d1-0775-4feb-8634-62999c4541bc" xmlns:ns3="38b325e6-602c-452a-8617-173bf47082c5" targetNamespace="http://schemas.microsoft.com/office/2006/metadata/properties" ma:root="true" ma:fieldsID="03ae89856d271009074f70b56337b48d" ns2:_="" ns3:_="">
     <xsd:import namespace="8cf100d1-0775-4feb-8634-62999c4541bc"/>
@@ -2996,17 +3001,6 @@
 </ct:contentTypeSchema>
 </file>
 
-<file path=customXml/item2.xml><?xml version="1.0" encoding="utf-8"?>
-<p:properties xmlns:p="http://schemas.microsoft.com/office/2006/metadata/properties" xmlns:xsi="http://www.w3.org/2001/XMLSchema-instance" xmlns:pc="http://schemas.microsoft.com/office/infopath/2007/PartnerControls">
-  <documentManagement>
-    <TaxCatchAll xmlns="38b325e6-602c-452a-8617-173bf47082c5" xsi:nil="true"/>
-    <lcf76f155ced4ddcb4097134ff3c332f xmlns="8cf100d1-0775-4feb-8634-62999c4541bc">
-      <Terms xmlns="http://schemas.microsoft.com/office/infopath/2007/PartnerControls"/>
-    </lcf76f155ced4ddcb4097134ff3c332f>
-  </documentManagement>
-</p:properties>
-</file>
-
 <file path=customXml/item3.xml><?xml version="1.0" encoding="utf-8"?>
 <?mso-contentType ?>
 <FormTemplates xmlns="http://schemas.microsoft.com/sharepoint/v3/contenttype/forms">
@@ -3017,6 +3011,23 @@
 </file>
 
 <file path=customXml/itemProps1.xml><?xml version="1.0" encoding="utf-8"?>
+<ds:datastoreItem xmlns:ds="http://schemas.openxmlformats.org/officeDocument/2006/customXml" ds:itemID="{DA6BE916-4D77-4D4E-870F-CD78DA5125FE}">
+  <ds:schemaRefs>
+    <ds:schemaRef ds:uri="http://www.w3.org/XML/1998/namespace"/>
+    <ds:schemaRef ds:uri="8cf100d1-0775-4feb-8634-62999c4541bc"/>
+    <ds:schemaRef ds:uri="http://purl.org/dc/elements/1.1/"/>
+    <ds:schemaRef ds:uri="http://schemas.microsoft.com/office/2006/documentManagement/types"/>
+    <ds:schemaRef ds:uri="38b325e6-602c-452a-8617-173bf47082c5"/>
+    <ds:schemaRef ds:uri="http://schemas.microsoft.com/office/infopath/2007/PartnerControls"/>
+    <ds:schemaRef ds:uri="http://purl.org/dc/terms/"/>
+    <ds:schemaRef ds:uri="http://purl.org/dc/dcmitype/"/>
+    <ds:schemaRef ds:uri="http://schemas.openxmlformats.org/package/2006/metadata/core-properties"/>
+    <ds:schemaRef ds:uri="http://schemas.microsoft.com/office/2006/metadata/properties"/>
+  </ds:schemaRefs>
+</ds:datastoreItem>
+</file>
+
+<file path=customXml/itemProps2.xml><?xml version="1.0" encoding="utf-8"?>
 <ds:datastoreItem xmlns:ds="http://schemas.openxmlformats.org/officeDocument/2006/customXml" ds:itemID="{E0249EEC-52D9-44A1-B2F2-564B9FD2AC2C}">
   <ds:schemaRefs>
     <ds:schemaRef ds:uri="http://schemas.microsoft.com/office/2006/metadata/contentType"/>
@@ -3035,23 +3046,6 @@
 </ds:datastoreItem>
 </file>
 
-<file path=customXml/itemProps2.xml><?xml version="1.0" encoding="utf-8"?>
-<ds:datastoreItem xmlns:ds="http://schemas.openxmlformats.org/officeDocument/2006/customXml" ds:itemID="{DA6BE916-4D77-4D4E-870F-CD78DA5125FE}">
-  <ds:schemaRefs>
-    <ds:schemaRef ds:uri="38b325e6-602c-452a-8617-173bf47082c5"/>
-    <ds:schemaRef ds:uri="http://purl.org/dc/elements/1.1/"/>
-    <ds:schemaRef ds:uri="http://schemas.microsoft.com/office/infopath/2007/PartnerControls"/>
-    <ds:schemaRef ds:uri="http://purl.org/dc/dcmitype/"/>
-    <ds:schemaRef ds:uri="http://schemas.openxmlformats.org/package/2006/metadata/core-properties"/>
-    <ds:schemaRef ds:uri="http://purl.org/dc/terms/"/>
-    <ds:schemaRef ds:uri="http://schemas.microsoft.com/office/2006/documentManagement/types"/>
-    <ds:schemaRef ds:uri="http://www.w3.org/XML/1998/namespace"/>
-    <ds:schemaRef ds:uri="8cf100d1-0775-4feb-8634-62999c4541bc"/>
-    <ds:schemaRef ds:uri="http://schemas.microsoft.com/office/2006/metadata/properties"/>
-  </ds:schemaRefs>
-</ds:datastoreItem>
-</file>
-
 <file path=customXml/itemProps3.xml><?xml version="1.0" encoding="utf-8"?>
 <ds:datastoreItem xmlns:ds="http://schemas.openxmlformats.org/officeDocument/2006/customXml" ds:itemID="{CB18DD93-C140-40AA-8ED9-F82E0484A977}">
   <ds:schemaRefs>

</xml_diff>